<commit_message>
Changed the project plan and updated main.py to 50 urls.
</commit_message>
<xml_diff>
--- a/Project Plan - Funda House Price Prediction.docx
+++ b/Project Plan - Funda House Price Prediction.docx
@@ -64,6 +64,16 @@
       <w:r>
         <w:t>Clarify project scope and requirements</w:t>
       </w:r>
+      <w:r>
+        <w:t xml:space="preserve"> </w:t>
+      </w:r>
+      <w:r>
+        <w:rPr>
+          <w:b/>
+          <w:bCs/>
+        </w:rPr>
+        <w:t>✓</w:t>
+      </w:r>
     </w:p>
     <w:p>
       <w:pPr>
@@ -75,6 +85,16 @@
       <w:r>
         <w:t>Gather initial data (scraping plan or static dataset)</w:t>
       </w:r>
+      <w:r>
+        <w:t xml:space="preserve"> </w:t>
+      </w:r>
+      <w:r>
+        <w:rPr>
+          <w:b/>
+          <w:bCs/>
+        </w:rPr>
+        <w:t>✓</w:t>
+      </w:r>
     </w:p>
     <w:p>
       <w:pPr>
@@ -86,6 +106,16 @@
       <w:r>
         <w:t>Set up environment and tools</w:t>
       </w:r>
+      <w:r>
+        <w:t xml:space="preserve"> </w:t>
+      </w:r>
+      <w:r>
+        <w:rPr>
+          <w:b/>
+          <w:bCs/>
+        </w:rPr>
+        <w:t>✓</w:t>
+      </w:r>
     </w:p>
     <w:p>
       <w:pPr>
@@ -112,6 +142,16 @@
       <w:r>
         <w:t>Finalize which Funda URLs you will scrape (e.g., /detail/ pages)</w:t>
       </w:r>
+      <w:r>
+        <w:t xml:space="preserve"> </w:t>
+      </w:r>
+      <w:r>
+        <w:rPr>
+          <w:b/>
+          <w:bCs/>
+        </w:rPr>
+        <w:t>✓</w:t>
+      </w:r>
     </w:p>
     <w:p>
       <w:pPr>
@@ -123,6 +163,16 @@
       <w:r>
         <w:t>Inspect Funda page structure, identify data fields to extract</w:t>
       </w:r>
+      <w:r>
+        <w:t xml:space="preserve"> </w:t>
+      </w:r>
+      <w:r>
+        <w:rPr>
+          <w:b/>
+          <w:bCs/>
+        </w:rPr>
+        <w:t>✓</w:t>
+      </w:r>
     </w:p>
     <w:p>
       <w:pPr>
@@ -158,6 +208,16 @@
       <w:r>
         <w:t>/React</w:t>
       </w:r>
+      <w:r>
+        <w:t xml:space="preserve"> </w:t>
+      </w:r>
+      <w:r>
+        <w:rPr>
+          <w:b/>
+          <w:bCs/>
+        </w:rPr>
+        <w:t>✓</w:t>
+      </w:r>
     </w:p>
     <w:p>
       <w:pPr>
@@ -185,6 +245,16 @@
       <w:r>
         <w:t>), and CI basics</w:t>
       </w:r>
+      <w:r>
+        <w:t xml:space="preserve"> </w:t>
+      </w:r>
+      <w:r>
+        <w:rPr>
+          <w:b/>
+          <w:bCs/>
+        </w:rPr>
+        <w:t>✓</w:t>
+      </w:r>
     </w:p>
     <w:p>
       <w:r>
@@ -233,6 +303,16 @@
       <w:r>
         <w:t>Build a robust scraper that respects robots.txt and rate limits</w:t>
       </w:r>
+      <w:r>
+        <w:t xml:space="preserve"> </w:t>
+      </w:r>
+      <w:r>
+        <w:rPr>
+          <w:b/>
+          <w:bCs/>
+        </w:rPr>
+        <w:t>✓</w:t>
+      </w:r>
     </w:p>
     <w:p>
       <w:pPr>
@@ -255,11 +335,9 @@
       <w:r>
         <w:t xml:space="preserve">Clean and preprocess the data for </w:t>
       </w:r>
-      <w:proofErr w:type="spellStart"/>
-      <w:r>
-        <w:t>modeling</w:t>
-      </w:r>
-      <w:proofErr w:type="spellEnd"/>
+      <w:r>
+        <w:t xml:space="preserve">modelling </w:t>
+      </w:r>
     </w:p>
     <w:p>
       <w:pPr>
@@ -4726,7 +4804,6 @@
   <w:style w:type="character" w:default="1" w:styleId="DefaultParagraphFont">
     <w:name w:val="Default Paragraph Font"/>
     <w:uiPriority w:val="1"/>
-    <w:semiHidden/>
     <w:unhideWhenUsed/>
   </w:style>
   <w:style w:type="table" w:default="1" w:styleId="TableNormal">

</xml_diff>

<commit_message>
Ignore scraped house pages log
</commit_message>
<xml_diff>
--- a/Project Plan - Funda House Price Prediction.docx
+++ b/Project Plan - Funda House Price Prediction.docx
@@ -364,6 +364,16 @@
       <w:r>
         <w:t>Develop scraper with error handling, logging, retries, user-agent rotation</w:t>
       </w:r>
+      <w:r>
+        <w:t xml:space="preserve"> </w:t>
+      </w:r>
+      <w:r>
+        <w:rPr>
+          <w:b/>
+          <w:bCs/>
+        </w:rPr>
+        <w:t>✓</w:t>
+      </w:r>
     </w:p>
     <w:p>
       <w:pPr>
@@ -385,6 +395,16 @@
       </w:pPr>
       <w:r>
         <w:t>Explore and clean data: handle missing values, normalize formats, create features</w:t>
+      </w:r>
+      <w:r>
+        <w:t xml:space="preserve"> </w:t>
+      </w:r>
+      <w:r>
+        <w:rPr>
+          <w:b/>
+          <w:bCs/>
+        </w:rPr>
+        <w:t>✓</w:t>
       </w:r>
     </w:p>
     <w:p>
@@ -4804,6 +4824,7 @@
   <w:style w:type="character" w:default="1" w:styleId="DefaultParagraphFont">
     <w:name w:val="Default Paragraph Font"/>
     <w:uiPriority w:val="1"/>
+    <w:semiHidden/>
     <w:unhideWhenUsed/>
   </w:style>
   <w:style w:type="table" w:default="1" w:styleId="TableNormal">

</xml_diff>

<commit_message>
Cross validation and price range calculation
</commit_message>
<xml_diff>
--- a/Project Plan - Funda House Price Prediction.docx
+++ b/Project Plan - Funda House Price Prediction.docx
@@ -324,6 +324,16 @@
       <w:r>
         <w:t>Collect a representative dataset of listings (target 1000+ samples)</w:t>
       </w:r>
+      <w:r>
+        <w:t xml:space="preserve"> </w:t>
+      </w:r>
+      <w:r>
+        <w:rPr>
+          <w:b/>
+          <w:bCs/>
+        </w:rPr>
+        <w:t>✓</w:t>
+      </w:r>
     </w:p>
     <w:p>
       <w:pPr>
@@ -338,6 +348,16 @@
       <w:r>
         <w:t xml:space="preserve">modelling </w:t>
       </w:r>
+      <w:r>
+        <w:t xml:space="preserve"> </w:t>
+      </w:r>
+      <w:r>
+        <w:rPr>
+          <w:b/>
+          <w:bCs/>
+        </w:rPr>
+        <w:t>✓</w:t>
+      </w:r>
     </w:p>
     <w:p>
       <w:pPr>
@@ -364,6 +384,16 @@
       <w:r>
         <w:t>Develop scraper with error handling, logging, retries, user-agent rotation</w:t>
       </w:r>
+      <w:r>
+        <w:t xml:space="preserve"> </w:t>
+      </w:r>
+      <w:r>
+        <w:rPr>
+          <w:b/>
+          <w:bCs/>
+        </w:rPr>
+        <w:t>✓</w:t>
+      </w:r>
     </w:p>
     <w:p>
       <w:pPr>
@@ -386,6 +416,16 @@
       <w:r>
         <w:t>Explore and clean data: handle missing values, normalize formats, create features</w:t>
       </w:r>
+      <w:r>
+        <w:t xml:space="preserve"> </w:t>
+      </w:r>
+      <w:r>
+        <w:rPr>
+          <w:b/>
+          <w:bCs/>
+        </w:rPr>
+        <w:t>✓</w:t>
+      </w:r>
     </w:p>
     <w:p>
       <w:pPr>
@@ -397,6 +437,16 @@
       <w:r>
         <w:t>Conduct exploratory data analysis (EDA) to understand distributions and correlations</w:t>
       </w:r>
+      <w:r>
+        <w:t xml:space="preserve"> </w:t>
+      </w:r>
+      <w:r>
+        <w:rPr>
+          <w:b/>
+          <w:bCs/>
+        </w:rPr>
+        <w:t>✓</w:t>
+      </w:r>
     </w:p>
     <w:p>
       <w:r>
@@ -461,6 +511,9 @@
       <w:r>
         <w:t>Train and validate predictive models to estimate asking price range</w:t>
       </w:r>
+      <w:r>
+        <w:t xml:space="preserve"> </w:t>
+      </w:r>
     </w:p>
     <w:p>
       <w:pPr>
@@ -472,6 +525,16 @@
       <w:r>
         <w:t>Experiment with features, try different regression algorithms</w:t>
       </w:r>
+      <w:r>
+        <w:t xml:space="preserve"> </w:t>
+      </w:r>
+      <w:r>
+        <w:rPr>
+          <w:b/>
+          <w:bCs/>
+        </w:rPr>
+        <w:t>✓</w:t>
+      </w:r>
     </w:p>
     <w:p>
       <w:pPr>
@@ -483,6 +546,16 @@
       <w:r>
         <w:t>Evaluate model performance and select best approach</w:t>
       </w:r>
+      <w:r>
+        <w:t xml:space="preserve"> </w:t>
+      </w:r>
+      <w:r>
+        <w:rPr>
+          <w:b/>
+          <w:bCs/>
+        </w:rPr>
+        <w:t>✓</w:t>
+      </w:r>
     </w:p>
     <w:p>
       <w:pPr>
@@ -510,6 +583,16 @@
         <w:lastRenderedPageBreak/>
         <w:t>Feature engineering (size, location encoding, rooms, energy labels, etc.)</w:t>
       </w:r>
+      <w:r>
+        <w:t xml:space="preserve"> </w:t>
+      </w:r>
+      <w:r>
+        <w:rPr>
+          <w:b/>
+          <w:bCs/>
+        </w:rPr>
+        <w:t>✓</w:t>
+      </w:r>
     </w:p>
     <w:p>
       <w:pPr>
@@ -534,6 +617,16 @@
         <w:t>XGBoost</w:t>
       </w:r>
       <w:proofErr w:type="spellEnd"/>
+      <w:r>
+        <w:t xml:space="preserve"> </w:t>
+      </w:r>
+      <w:r>
+        <w:rPr>
+          <w:b/>
+          <w:bCs/>
+        </w:rPr>
+        <w:t>✓</w:t>
+      </w:r>
     </w:p>
     <w:p>
       <w:pPr>
@@ -4804,6 +4897,7 @@
   <w:style w:type="character" w:default="1" w:styleId="DefaultParagraphFont">
     <w:name w:val="Default Paragraph Font"/>
     <w:uiPriority w:val="1"/>
+    <w:semiHidden/>
     <w:unhideWhenUsed/>
   </w:style>
   <w:style w:type="table" w:default="1" w:styleId="TableNormal">

</xml_diff>

<commit_message>
Changed the doc file
</commit_message>
<xml_diff>
--- a/Project Plan - Funda House Price Prediction.docx
+++ b/Project Plan - Funda House Price Prediction.docx
@@ -182,31 +182,7 @@
         </w:numPr>
       </w:pPr>
       <w:r>
-        <w:t xml:space="preserve">Decide tech stack: Python (requests + </w:t>
-      </w:r>
-      <w:proofErr w:type="spellStart"/>
-      <w:r>
-        <w:t>BeautifulSoup</w:t>
-      </w:r>
-      <w:proofErr w:type="spellEnd"/>
-      <w:r>
-        <w:t xml:space="preserve"> or Scrapy), </w:t>
-      </w:r>
-      <w:proofErr w:type="spellStart"/>
-      <w:r>
-        <w:t>FastAPI</w:t>
-      </w:r>
-      <w:proofErr w:type="spellEnd"/>
-      <w:r>
-        <w:t xml:space="preserve">, </w:t>
-      </w:r>
-      <w:proofErr w:type="spellStart"/>
-      <w:r>
-        <w:t>Streamlit</w:t>
-      </w:r>
-      <w:proofErr w:type="spellEnd"/>
-      <w:r>
-        <w:t>/React</w:t>
+        <w:t>Decide tech stack: Python (requests + BeautifulSoup or Scrapy), FastAPI, Streamlit/React</w:t>
       </w:r>
       <w:r>
         <w:t xml:space="preserve"> </w:t>
@@ -227,23 +203,7 @@
         </w:numPr>
       </w:pPr>
       <w:r>
-        <w:t>Set up version control (GitHub repo), environment (</w:t>
-      </w:r>
-      <w:proofErr w:type="spellStart"/>
-      <w:r>
-        <w:t>virtualenv</w:t>
-      </w:r>
-      <w:proofErr w:type="spellEnd"/>
-      <w:r>
-        <w:t>/</w:t>
-      </w:r>
-      <w:proofErr w:type="spellStart"/>
-      <w:r>
-        <w:t>conda</w:t>
-      </w:r>
-      <w:proofErr w:type="spellEnd"/>
-      <w:r>
-        <w:t>), and CI basics</w:t>
+        <w:t>Set up version control (GitHub repo), environment (virtualenv/conda), and CI basics</w:t>
       </w:r>
       <w:r>
         <w:t xml:space="preserve"> </w:t>
@@ -467,23 +427,7 @@
           <w:b/>
           <w:bCs/>
         </w:rPr>
-        <w:t xml:space="preserve">Phase 3: </w:t>
-      </w:r>
-      <w:proofErr w:type="spellStart"/>
-      <w:r>
-        <w:rPr>
-          <w:b/>
-          <w:bCs/>
-        </w:rPr>
-        <w:t>Modeling</w:t>
-      </w:r>
-      <w:proofErr w:type="spellEnd"/>
-      <w:r>
-        <w:rPr>
-          <w:b/>
-          <w:bCs/>
-        </w:rPr>
-        <w:t xml:space="preserve"> &amp; Evaluation (1–2 weeks)</w:t>
+        <w:t>Phase 3: Modeling &amp; Evaluation (1–2 weeks)</w:t>
       </w:r>
     </w:p>
     <w:p>
@@ -602,21 +546,8 @@
         </w:numPr>
       </w:pPr>
       <w:r>
-        <w:t xml:space="preserve">Try models: Linear Regression, Random Forest, Gradient Boosting, maybe </w:t>
-      </w:r>
-      <w:proofErr w:type="spellStart"/>
-      <w:r>
-        <w:t>LightGBM</w:t>
-      </w:r>
-      <w:proofErr w:type="spellEnd"/>
-      <w:r>
-        <w:t>/</w:t>
-      </w:r>
-      <w:proofErr w:type="spellStart"/>
-      <w:r>
-        <w:t>XGBoost</w:t>
-      </w:r>
-      <w:proofErr w:type="spellEnd"/>
+        <w:t>Try models: Linear Regression, Random Forest, Gradient Boosting, maybe LightGBM/XGBoost</w:t>
+      </w:r>
       <w:r>
         <w:t xml:space="preserve"> </w:t>
       </w:r>
@@ -638,6 +569,16 @@
       <w:r>
         <w:t>Use cross-validation, tune hyperparameters</w:t>
       </w:r>
+      <w:r>
+        <w:t xml:space="preserve"> </w:t>
+      </w:r>
+      <w:r>
+        <w:rPr>
+          <w:b/>
+          <w:bCs/>
+        </w:rPr>
+        <w:t>✓</w:t>
+      </w:r>
     </w:p>
     <w:p>
       <w:pPr>
@@ -649,6 +590,20 @@
       <w:r>
         <w:t>Define price range prediction (e.g., predict mean ± confidence interval)</w:t>
       </w:r>
+      <w:r>
+        <w:rPr>
+          <w:b/>
+          <w:bCs/>
+        </w:rPr>
+        <w:t xml:space="preserve"> </w:t>
+      </w:r>
+      <w:r>
+        <w:rPr>
+          <w:b/>
+          <w:bCs/>
+        </w:rPr>
+        <w:t>✓</w:t>
+      </w:r>
     </w:p>
     <w:p>
       <w:pPr>
@@ -660,6 +615,13 @@
       <w:r>
         <w:t>Document model results and interpretation</w:t>
       </w:r>
+      <w:r>
+        <w:rPr>
+          <w:b/>
+          <w:bCs/>
+        </w:rPr>
+        <w:t>✓</w:t>
+      </w:r>
     </w:p>
     <w:p>
       <w:r>
@@ -743,15 +705,7 @@
         </w:numPr>
       </w:pPr>
       <w:r>
-        <w:t xml:space="preserve">Develop </w:t>
-      </w:r>
-      <w:proofErr w:type="spellStart"/>
-      <w:r>
-        <w:t>FastAPI</w:t>
-      </w:r>
-      <w:proofErr w:type="spellEnd"/>
-      <w:r>
-        <w:t xml:space="preserve"> backend with endpoints:</w:t>
+        <w:t>Develop FastAPI backend with endpoints:</w:t>
       </w:r>
     </w:p>
     <w:p>
@@ -880,15 +834,7 @@
         </w:numPr>
       </w:pPr>
       <w:r>
-        <w:t xml:space="preserve">Create frontend with </w:t>
-      </w:r>
-      <w:proofErr w:type="spellStart"/>
-      <w:r>
-        <w:t>Streamlit</w:t>
-      </w:r>
-      <w:proofErr w:type="spellEnd"/>
-      <w:r>
-        <w:t xml:space="preserve"> or React</w:t>
+        <w:t>Create frontend with Streamlit or React</w:t>
       </w:r>
     </w:p>
     <w:p>
@@ -1029,15 +975,7 @@
         </w:numPr>
       </w:pPr>
       <w:r>
-        <w:t xml:space="preserve">Deploy backend and frontend (e.g., Heroku, AWS, Google Cloud, or </w:t>
-      </w:r>
-      <w:proofErr w:type="spellStart"/>
-      <w:r>
-        <w:t>DigitalOcean</w:t>
-      </w:r>
-      <w:proofErr w:type="spellEnd"/>
-      <w:r>
-        <w:t>)</w:t>
+        <w:t>Deploy backend and frontend (e.g., Heroku, AWS, Google Cloud, or DigitalOcean)</w:t>
       </w:r>
     </w:p>
     <w:p>
@@ -1286,23 +1224,7 @@
                 <w:b/>
                 <w:bCs/>
               </w:rPr>
-              <w:t>Weeks Needed (10 hrs/</w:t>
-            </w:r>
-            <w:proofErr w:type="spellStart"/>
-            <w:r>
-              <w:rPr>
-                <w:b/>
-                <w:bCs/>
-              </w:rPr>
-              <w:t>wk</w:t>
-            </w:r>
-            <w:proofErr w:type="spellEnd"/>
-            <w:r>
-              <w:rPr>
-                <w:b/>
-                <w:bCs/>
-              </w:rPr>
-              <w:t>)</w:t>
+              <w:t>Weeks Needed (10 hrs/wk)</w:t>
             </w:r>
           </w:p>
         </w:tc>
@@ -1466,21 +1388,12 @@
                 <w:bCs/>
               </w:rPr>
             </w:pPr>
-            <w:proofErr w:type="spellStart"/>
             <w:r>
               <w:rPr>
                 <w:b/>
                 <w:bCs/>
               </w:rPr>
-              <w:t>Modeling</w:t>
-            </w:r>
-            <w:proofErr w:type="spellEnd"/>
-            <w:r>
-              <w:rPr>
-                <w:b/>
-                <w:bCs/>
-              </w:rPr>
-              <w:t xml:space="preserve"> &amp; Evaluation</w:t>
+              <w:t>Modeling &amp; Evaluation</w:t>
             </w:r>
           </w:p>
         </w:tc>

</xml_diff>

<commit_message>
Cleaned up the notebooks of some unneeded code.
</commit_message>
<xml_diff>
--- a/Project Plan - Funda House Price Prediction.docx
+++ b/Project Plan - Funda House Price Prediction.docx
@@ -457,6 +457,13 @@
       </w:r>
       <w:r>
         <w:t xml:space="preserve"> </w:t>
+      </w:r>
+      <w:r>
+        <w:rPr>
+          <w:b/>
+          <w:bCs/>
+        </w:rPr>
+        <w:t>✓</w:t>
       </w:r>
     </w:p>
     <w:p>

</xml_diff>